<commit_message>
Cambios de Izan Smolka
</commit_message>
<xml_diff>
--- a/Mas texto.docx
+++ b/Mas texto.docx
@@ -4,7 +4,19 @@
   <w:body>
     <w:p>
       <w:r>
-        <w:t>Texto jajaj</w:t>
+        <w:t xml:space="preserve">Texto </w:t>
+      </w:r>
+      <w:proofErr w:type="spellStart"/>
+      <w:r>
+        <w:t>jajaj</w:t>
+      </w:r>
+      <w:proofErr w:type="spellEnd"/>
+    </w:p>
+    <w:p/>
+    <w:p/>
+    <w:p>
+      <w:r>
+        <w:t>Izan ha estado aquí</w:t>
       </w:r>
     </w:p>
     <w:sectPr>

</xml_diff>